<commit_message>
Ohne <Tag der Promotion>
</commit_message>
<xml_diff>
--- a/includes/Deckblatt.docx
+++ b/includes/Deckblatt.docx
@@ -713,30 +713,6 @@
           <w:szCs w:val="24"/>
         </w:rPr>
       </w:pPr>
-      <w:r>
-        <w:rPr>
-          <w:rFonts w:ascii="Helvetica" w:hAnsi="Helvetica" w:cs="Arial"/>
-          <w:sz w:val="24"/>
-          <w:szCs w:val="24"/>
-        </w:rPr>
-        <w:t>&lt;</w:t>
-      </w:r>
-      <w:r>
-        <w:rPr>
-          <w:rFonts w:ascii="Helvetica" w:hAnsi="Helvetica" w:cs="Arial"/>
-          <w:sz w:val="24"/>
-          <w:szCs w:val="24"/>
-        </w:rPr>
-        <w:t>Tag der Promotion</w:t>
-      </w:r>
-      <w:r>
-        <w:rPr>
-          <w:rFonts w:ascii="Helvetica" w:hAnsi="Helvetica" w:cs="Arial"/>
-          <w:sz w:val="24"/>
-          <w:szCs w:val="24"/>
-        </w:rPr>
-        <w:t>&gt;</w:t>
-      </w:r>
     </w:p>
     <w:sectPr>
       <w:pgSz w:w="11906" w:h="16838"/>
@@ -920,7 +896,7 @@
     <w:lsdException w:name="Table Web 2" w:semiHidden="1" w:unhideWhenUsed="1"/>
     <w:lsdException w:name="Table Web 3" w:semiHidden="1" w:unhideWhenUsed="1"/>
     <w:lsdException w:name="Balloon Text" w:semiHidden="1" w:unhideWhenUsed="1"/>
-    <w:lsdException w:name="Table Grid" w:semiHidden="1" w:uiPriority="59" w:unhideWhenUsed="1"/>
+    <w:lsdException w:name="Table Grid" w:uiPriority="59"/>
     <w:lsdException w:name="Table Theme" w:semiHidden="1" w:unhideWhenUsed="1"/>
     <w:lsdException w:name="Placeholder Text" w:semiHidden="1"/>
     <w:lsdException w:name="No Spacing" w:uiPriority="1" w:qFormat="1"/>

</xml_diff>

<commit_message>
Added date of examination
</commit_message>
<xml_diff>
--- a/includes/Deckblatt.docx
+++ b/includes/Deckblatt.docx
@@ -351,7 +351,27 @@
           <w:szCs w:val="28"/>
           <w:lang w:val="en-US"/>
         </w:rPr>
-        <w:t>I N A U G U R A L - D I S S E R T A T I O N</w:t>
+        <w:t xml:space="preserve">I N A U G U R A L - D I S </w:t>
+      </w:r>
+      <w:proofErr w:type="spellStart"/>
+      <w:r>
+        <w:rPr>
+          <w:rFonts w:ascii="Helvetica" w:hAnsi="Helvetica"/>
+          <w:sz w:val="28"/>
+          <w:szCs w:val="28"/>
+          <w:lang w:val="en-US"/>
+        </w:rPr>
+        <w:t>S</w:t>
+      </w:r>
+      <w:proofErr w:type="spellEnd"/>
+      <w:r>
+        <w:rPr>
+          <w:rFonts w:ascii="Helvetica" w:hAnsi="Helvetica"/>
+          <w:sz w:val="28"/>
+          <w:szCs w:val="28"/>
+          <w:lang w:val="en-US"/>
+        </w:rPr>
+        <w:t xml:space="preserve"> E R T A T I O N</w:t>
       </w:r>
     </w:p>
     <w:p>
@@ -615,6 +635,7 @@
     </w:p>
     <w:p>
       <w:pPr>
+        <w:spacing w:after="240"/>
         <w:rPr>
           <w:rFonts w:ascii="Helvetica" w:hAnsi="Helvetica" w:cs="Arial"/>
           <w:sz w:val="24"/>
@@ -641,6 +662,7 @@
     </w:p>
     <w:p>
       <w:pPr>
+        <w:spacing w:after="0"/>
         <w:rPr>
           <w:rFonts w:ascii="Helvetica" w:hAnsi="Helvetica" w:cs="Arial"/>
           <w:sz w:val="24"/>
@@ -658,6 +680,7 @@
     </w:p>
     <w:p>
       <w:pPr>
+        <w:spacing w:after="240"/>
         <w:rPr>
           <w:rFonts w:ascii="Helvetica" w:hAnsi="Helvetica" w:cs="Arial"/>
           <w:sz w:val="24"/>
@@ -670,17 +693,35 @@
           <w:sz w:val="24"/>
           <w:szCs w:val="24"/>
         </w:rPr>
-        <w:t>2. Gutachter: Prof. Dr. Hans-Ulrich Prokosch</w:t>
-      </w:r>
-    </w:p>
-    <w:p>
-      <w:pPr>
+        <w:t xml:space="preserve">2. Gutachter: Prof. Dr. Hans-Ulrich </w:t>
+      </w:r>
+      <w:proofErr w:type="spellStart"/>
+      <w:r>
         <w:rPr>
           <w:rFonts w:ascii="Helvetica" w:hAnsi="Helvetica" w:cs="Arial"/>
           <w:sz w:val="24"/>
           <w:szCs w:val="24"/>
         </w:rPr>
-      </w:pPr>
+        <w:t>Prokosch</w:t>
+      </w:r>
+      <w:proofErr w:type="spellEnd"/>
+    </w:p>
+    <w:p>
+      <w:pPr>
+        <w:rPr>
+          <w:rFonts w:ascii="Helvetica" w:hAnsi="Helvetica" w:cs="Arial"/>
+          <w:sz w:val="24"/>
+          <w:szCs w:val="24"/>
+        </w:rPr>
+      </w:pPr>
+      <w:r>
+        <w:rPr>
+          <w:rFonts w:ascii="Helvetica" w:hAnsi="Helvetica" w:cs="Arial"/>
+          <w:sz w:val="24"/>
+          <w:szCs w:val="24"/>
+        </w:rPr>
+        <w:t>Tag der Promotion: 18.11.2021</w:t>
+      </w:r>
     </w:p>
     <w:sectPr>
       <w:pgSz w:w="11906" w:h="16838"/>

</xml_diff>